<commit_message>
Se implementa Api Ticket
</commit_message>
<xml_diff>
--- a/Documentos/Plataformas de Desarrollo Móvil - Semana 5.docx
+++ b/Documentos/Plataformas de Desarrollo Móvil - Semana 5.docx
@@ -853,7 +853,7 @@
           <w:szCs w:val="28"/>
           <w:lang w:eastAsia="en-US"/>
         </w:rPr>
-        <w:t>DESARROLLO:</w:t>
+        <w:t>API TICKET:</w:t>
       </w:r>
     </w:p>
     <w:p>
@@ -866,6 +866,106 @@
           <w:lang w:eastAsia="en-US"/>
         </w:rPr>
       </w:pPr>
+      <w:r>
+        <w:rPr>
+          <w:rFonts w:asciiTheme="minorHAnsi" w:eastAsiaTheme="minorHAnsi" w:hAnsiTheme="minorHAnsi" w:cstheme="minorBidi"/>
+          <w:b/>
+          <w:color w:val="2E479C"/>
+          <w:szCs w:val="28"/>
+          <w:lang w:eastAsia="en-US"/>
+        </w:rPr>
+        <w:t xml:space="preserve"> </w:t>
+      </w:r>
+      <w:r>
+        <w:rPr>
+          <w:rFonts w:asciiTheme="minorHAnsi" w:eastAsiaTheme="minorHAnsi" w:hAnsiTheme="minorHAnsi" w:cstheme="minorBidi"/>
+          <w:b/>
+          <w:color w:val="2E479C"/>
+          <w:szCs w:val="28"/>
+          <w:lang w:eastAsia="en-US"/>
+        </w:rPr>
+        <w:t>GET</w:t>
+      </w:r>
+      <w:r>
+        <w:rPr>
+          <w:rFonts w:asciiTheme="minorHAnsi" w:eastAsiaTheme="minorHAnsi" w:hAnsiTheme="minorHAnsi" w:cstheme="minorBidi"/>
+          <w:b/>
+          <w:color w:val="2E479C"/>
+          <w:szCs w:val="28"/>
+          <w:lang w:eastAsia="en-US"/>
+        </w:rPr>
+        <w:tab/>
+      </w:r>
+      <w:r>
+        <w:rPr>
+          <w:rFonts w:asciiTheme="minorHAnsi" w:eastAsiaTheme="minorHAnsi" w:hAnsiTheme="minorHAnsi" w:cstheme="minorBidi"/>
+          <w:bCs/>
+          <w:color w:val="2E479C"/>
+          <w:szCs w:val="28"/>
+          <w:lang w:eastAsia="en-US"/>
+        </w:rPr>
+        <w:tab/>
+      </w:r>
+      <w:r>
+        <w:rPr>
+          <w:rFonts w:asciiTheme="minorHAnsi" w:eastAsiaTheme="minorHAnsi" w:hAnsiTheme="minorHAnsi" w:cstheme="minorBidi"/>
+          <w:bCs/>
+          <w:color w:val="2E479C"/>
+          <w:szCs w:val="28"/>
+          <w:lang w:eastAsia="en-US"/>
+        </w:rPr>
+        <w:tab/>
+      </w:r>
+      <w:r>
+        <w:rPr>
+          <w:rFonts w:asciiTheme="minorHAnsi" w:eastAsiaTheme="minorHAnsi" w:hAnsiTheme="minorHAnsi" w:cstheme="minorBidi"/>
+          <w:bCs/>
+          <w:color w:val="2E479C"/>
+          <w:szCs w:val="28"/>
+          <w:lang w:eastAsia="en-US"/>
+        </w:rPr>
+        <w:tab/>
+      </w:r>
+      <w:r>
+        <w:rPr>
+          <w:rFonts w:asciiTheme="minorHAnsi" w:eastAsiaTheme="minorHAnsi" w:hAnsiTheme="minorHAnsi" w:cstheme="minorBidi"/>
+          <w:bCs/>
+          <w:color w:val="2E479C"/>
+          <w:szCs w:val="28"/>
+          <w:lang w:eastAsia="en-US"/>
+        </w:rPr>
+        <w:tab/>
+      </w:r>
+      <w:r>
+        <w:rPr>
+          <w:rFonts w:asciiTheme="minorHAnsi" w:eastAsiaTheme="minorHAnsi" w:hAnsiTheme="minorHAnsi" w:cstheme="minorBidi"/>
+          <w:bCs/>
+          <w:color w:val="2E479C"/>
+          <w:szCs w:val="28"/>
+          <w:lang w:eastAsia="en-US"/>
+        </w:rPr>
+        <w:tab/>
+      </w:r>
+      <w:r>
+        <w:rPr>
+          <w:rFonts w:asciiTheme="minorHAnsi" w:eastAsiaTheme="minorHAnsi" w:hAnsiTheme="minorHAnsi" w:cstheme="minorBidi"/>
+          <w:bCs/>
+          <w:color w:val="2E479C"/>
+          <w:szCs w:val="28"/>
+          <w:lang w:eastAsia="en-US"/>
+        </w:rPr>
+        <w:tab/>
+      </w:r>
+      <w:r>
+        <w:rPr>
+          <w:rFonts w:asciiTheme="minorHAnsi" w:eastAsiaTheme="minorHAnsi" w:hAnsiTheme="minorHAnsi" w:cstheme="minorBidi"/>
+          <w:b/>
+          <w:color w:val="2E479C"/>
+          <w:szCs w:val="28"/>
+          <w:lang w:eastAsia="en-US"/>
+        </w:rPr>
+        <w:t>POST</w:t>
+      </w:r>
     </w:p>
     <w:p>
       <w:pPr>
@@ -880,6 +980,67 @@
       </w:pPr>
       <w:r>
         <w:rPr>
+          <w:noProof/>
+        </w:rPr>
+        <w:drawing>
+          <wp:anchor distT="0" distB="0" distL="114300" distR="114300" simplePos="0" relativeHeight="251670528" behindDoc="1" locked="0" layoutInCell="1" allowOverlap="1" wp14:anchorId="4FF5CB13" wp14:editId="3135F54C">
+            <wp:simplePos x="0" y="0"/>
+            <wp:positionH relativeFrom="column">
+              <wp:posOffset>-420370</wp:posOffset>
+            </wp:positionH>
+            <wp:positionV relativeFrom="paragraph">
+              <wp:posOffset>147955</wp:posOffset>
+            </wp:positionV>
+            <wp:extent cx="2796540" cy="3560155"/>
+            <wp:effectExtent l="19050" t="19050" r="22860" b="21590"/>
+            <wp:wrapNone/>
+            <wp:docPr id="1" name="Imagen 1"/>
+            <wp:cNvGraphicFramePr>
+              <a:graphicFrameLocks xmlns:a="http://schemas.openxmlformats.org/drawingml/2006/main" noChangeAspect="1"/>
+            </wp:cNvGraphicFramePr>
+            <a:graphic xmlns:a="http://schemas.openxmlformats.org/drawingml/2006/main">
+              <a:graphicData uri="http://schemas.openxmlformats.org/drawingml/2006/picture">
+                <pic:pic xmlns:pic="http://schemas.openxmlformats.org/drawingml/2006/picture">
+                  <pic:nvPicPr>
+                    <pic:cNvPr id="1" name=""/>
+                    <pic:cNvPicPr/>
+                  </pic:nvPicPr>
+                  <pic:blipFill>
+                    <a:blip r:embed="rId9" cstate="print">
+                      <a:extLst>
+                        <a:ext uri="{28A0092B-C50C-407E-A947-70E740481C1C}">
+                          <a14:useLocalDpi xmlns:a14="http://schemas.microsoft.com/office/drawing/2010/main" val="0"/>
+                        </a:ext>
+                      </a:extLst>
+                    </a:blip>
+                    <a:stretch>
+                      <a:fillRect/>
+                    </a:stretch>
+                  </pic:blipFill>
+                  <pic:spPr>
+                    <a:xfrm>
+                      <a:off x="0" y="0"/>
+                      <a:ext cx="2796540" cy="3560155"/>
+                    </a:xfrm>
+                    <a:prstGeom prst="rect">
+                      <a:avLst/>
+                    </a:prstGeom>
+                    <a:ln>
+                      <a:solidFill>
+                        <a:schemeClr val="tx1"/>
+                      </a:solidFill>
+                    </a:ln>
+                  </pic:spPr>
+                </pic:pic>
+              </a:graphicData>
+            </a:graphic>
+          </wp:anchor>
+        </w:drawing>
+      </w:r>
+    </w:p>
+    <w:p>
+      <w:pPr>
+        <w:rPr>
           <w:rFonts w:asciiTheme="minorHAnsi" w:eastAsiaTheme="minorHAnsi" w:hAnsiTheme="minorHAnsi" w:cstheme="minorBidi"/>
           <w:b/>
           <w:color w:val="2E479C"/>
@@ -887,7 +1048,65 @@
           <w:u w:val="single"/>
           <w:lang w:eastAsia="en-US"/>
         </w:rPr>
-        <w:t>PANTALLAS DE FUNCIONAMIENTO</w:t>
+      </w:pPr>
+      <w:r>
+        <w:rPr>
+          <w:noProof/>
+        </w:rPr>
+        <w:drawing>
+          <wp:anchor distT="0" distB="0" distL="114300" distR="114300" simplePos="0" relativeHeight="251671552" behindDoc="1" locked="0" layoutInCell="1" allowOverlap="1" wp14:anchorId="374452F8" wp14:editId="7F2D5C63">
+            <wp:simplePos x="0" y="0"/>
+            <wp:positionH relativeFrom="column">
+              <wp:posOffset>2734310</wp:posOffset>
+            </wp:positionH>
+            <wp:positionV relativeFrom="paragraph">
+              <wp:posOffset>7620</wp:posOffset>
+            </wp:positionV>
+            <wp:extent cx="2799715" cy="3466465"/>
+            <wp:effectExtent l="19050" t="19050" r="19685" b="19685"/>
+            <wp:wrapNone/>
+            <wp:docPr id="9" name="Imagen 9"/>
+            <wp:cNvGraphicFramePr>
+              <a:graphicFrameLocks xmlns:a="http://schemas.openxmlformats.org/drawingml/2006/main" noChangeAspect="1"/>
+            </wp:cNvGraphicFramePr>
+            <a:graphic xmlns:a="http://schemas.openxmlformats.org/drawingml/2006/main">
+              <a:graphicData uri="http://schemas.openxmlformats.org/drawingml/2006/picture">
+                <pic:pic xmlns:pic="http://schemas.openxmlformats.org/drawingml/2006/picture">
+                  <pic:nvPicPr>
+                    <pic:cNvPr id="1" name=""/>
+                    <pic:cNvPicPr/>
+                  </pic:nvPicPr>
+                  <pic:blipFill>
+                    <a:blip r:embed="rId10">
+                      <a:extLst>
+                        <a:ext uri="{28A0092B-C50C-407E-A947-70E740481C1C}">
+                          <a14:useLocalDpi xmlns:a14="http://schemas.microsoft.com/office/drawing/2010/main" val="0"/>
+                        </a:ext>
+                      </a:extLst>
+                    </a:blip>
+                    <a:stretch>
+                      <a:fillRect/>
+                    </a:stretch>
+                  </pic:blipFill>
+                  <pic:spPr>
+                    <a:xfrm>
+                      <a:off x="0" y="0"/>
+                      <a:ext cx="2799715" cy="3466465"/>
+                    </a:xfrm>
+                    <a:prstGeom prst="rect">
+                      <a:avLst/>
+                    </a:prstGeom>
+                    <a:ln>
+                      <a:solidFill>
+                        <a:schemeClr val="tx1"/>
+                      </a:solidFill>
+                    </a:ln>
+                  </pic:spPr>
+                </pic:pic>
+              </a:graphicData>
+            </a:graphic>
+          </wp:anchor>
+        </w:drawing>
       </w:r>
     </w:p>
     <w:p>
@@ -901,7 +1120,205 @@
         </w:rPr>
       </w:pPr>
     </w:p>
+    <w:p>
+      <w:pPr>
+        <w:rPr>
+          <w:rFonts w:asciiTheme="minorHAnsi" w:eastAsiaTheme="minorHAnsi" w:hAnsiTheme="minorHAnsi" w:cstheme="minorBidi"/>
+          <w:b/>
+          <w:color w:val="2E479C"/>
+          <w:szCs w:val="28"/>
+          <w:lang w:eastAsia="en-US"/>
+        </w:rPr>
+      </w:pPr>
+    </w:p>
+    <w:p>
+      <w:pPr>
+        <w:rPr>
+          <w:noProof/>
+        </w:rPr>
+      </w:pPr>
+    </w:p>
+    <w:p>
+      <w:pPr>
+        <w:rPr>
+          <w:rFonts w:asciiTheme="minorHAnsi" w:eastAsiaTheme="minorHAnsi" w:hAnsiTheme="minorHAnsi" w:cstheme="minorBidi"/>
+          <w:b/>
+          <w:color w:val="2E479C"/>
+          <w:szCs w:val="28"/>
+          <w:lang w:eastAsia="en-US"/>
+        </w:rPr>
+      </w:pPr>
+    </w:p>
     <w:p/>
+    <w:p/>
+    <w:p/>
+    <w:p/>
+    <w:p/>
+    <w:p/>
+    <w:p/>
+    <w:p/>
+    <w:p/>
+    <w:p/>
+    <w:p/>
+    <w:p/>
+    <w:p/>
+    <w:p/>
+    <w:p/>
+    <w:p/>
+    <w:p>
+      <w:r>
+        <w:rPr>
+          <w:noProof/>
+        </w:rPr>
+        <w:drawing>
+          <wp:anchor distT="0" distB="0" distL="114300" distR="114300" simplePos="0" relativeHeight="251673600" behindDoc="1" locked="0" layoutInCell="1" allowOverlap="1" wp14:anchorId="3F0E78C1" wp14:editId="0BEA2715">
+            <wp:simplePos x="0" y="0"/>
+            <wp:positionH relativeFrom="column">
+              <wp:posOffset>2871470</wp:posOffset>
+            </wp:positionH>
+            <wp:positionV relativeFrom="paragraph">
+              <wp:posOffset>285115</wp:posOffset>
+            </wp:positionV>
+            <wp:extent cx="2910840" cy="2214976"/>
+            <wp:effectExtent l="19050" t="19050" r="22860" b="13970"/>
+            <wp:wrapNone/>
+            <wp:docPr id="11" name="Imagen 11"/>
+            <wp:cNvGraphicFramePr>
+              <a:graphicFrameLocks xmlns:a="http://schemas.openxmlformats.org/drawingml/2006/main" noChangeAspect="1"/>
+            </wp:cNvGraphicFramePr>
+            <a:graphic xmlns:a="http://schemas.openxmlformats.org/drawingml/2006/main">
+              <a:graphicData uri="http://schemas.openxmlformats.org/drawingml/2006/picture">
+                <pic:pic xmlns:pic="http://schemas.openxmlformats.org/drawingml/2006/picture">
+                  <pic:nvPicPr>
+                    <pic:cNvPr id="1" name=""/>
+                    <pic:cNvPicPr/>
+                  </pic:nvPicPr>
+                  <pic:blipFill>
+                    <a:blip r:embed="rId11">
+                      <a:extLst>
+                        <a:ext uri="{28A0092B-C50C-407E-A947-70E740481C1C}">
+                          <a14:useLocalDpi xmlns:a14="http://schemas.microsoft.com/office/drawing/2010/main" val="0"/>
+                        </a:ext>
+                      </a:extLst>
+                    </a:blip>
+                    <a:stretch>
+                      <a:fillRect/>
+                    </a:stretch>
+                  </pic:blipFill>
+                  <pic:spPr>
+                    <a:xfrm>
+                      <a:off x="0" y="0"/>
+                      <a:ext cx="2923964" cy="2224962"/>
+                    </a:xfrm>
+                    <a:prstGeom prst="rect">
+                      <a:avLst/>
+                    </a:prstGeom>
+                    <a:ln>
+                      <a:solidFill>
+                        <a:schemeClr val="tx1"/>
+                      </a:solidFill>
+                    </a:ln>
+                  </pic:spPr>
+                </pic:pic>
+              </a:graphicData>
+            </a:graphic>
+            <wp14:sizeRelH relativeFrom="margin">
+              <wp14:pctWidth>0</wp14:pctWidth>
+            </wp14:sizeRelH>
+            <wp14:sizeRelV relativeFrom="margin">
+              <wp14:pctHeight>0</wp14:pctHeight>
+            </wp14:sizeRelV>
+          </wp:anchor>
+        </w:drawing>
+      </w:r>
+      <w:r>
+        <w:rPr>
+          <w:noProof/>
+        </w:rPr>
+        <w:drawing>
+          <wp:anchor distT="0" distB="0" distL="114300" distR="114300" simplePos="0" relativeHeight="251672576" behindDoc="1" locked="0" layoutInCell="1" allowOverlap="1" wp14:anchorId="58CB0D15" wp14:editId="0FA5D295">
+            <wp:simplePos x="0" y="0"/>
+            <wp:positionH relativeFrom="margin">
+              <wp:posOffset>-572770</wp:posOffset>
+            </wp:positionH>
+            <wp:positionV relativeFrom="paragraph">
+              <wp:posOffset>320891</wp:posOffset>
+            </wp:positionV>
+            <wp:extent cx="3024161" cy="2240280"/>
+            <wp:effectExtent l="19050" t="19050" r="24130" b="26670"/>
+            <wp:wrapNone/>
+            <wp:docPr id="10" name="Imagen 10"/>
+            <wp:cNvGraphicFramePr>
+              <a:graphicFrameLocks xmlns:a="http://schemas.openxmlformats.org/drawingml/2006/main" noChangeAspect="1"/>
+            </wp:cNvGraphicFramePr>
+            <a:graphic xmlns:a="http://schemas.openxmlformats.org/drawingml/2006/main">
+              <a:graphicData uri="http://schemas.openxmlformats.org/drawingml/2006/picture">
+                <pic:pic xmlns:pic="http://schemas.openxmlformats.org/drawingml/2006/picture">
+                  <pic:nvPicPr>
+                    <pic:cNvPr id="1" name=""/>
+                    <pic:cNvPicPr/>
+                  </pic:nvPicPr>
+                  <pic:blipFill>
+                    <a:blip r:embed="rId12">
+                      <a:extLst>
+                        <a:ext uri="{28A0092B-C50C-407E-A947-70E740481C1C}">
+                          <a14:useLocalDpi xmlns:a14="http://schemas.microsoft.com/office/drawing/2010/main" val="0"/>
+                        </a:ext>
+                      </a:extLst>
+                    </a:blip>
+                    <a:stretch>
+                      <a:fillRect/>
+                    </a:stretch>
+                  </pic:blipFill>
+                  <pic:spPr>
+                    <a:xfrm>
+                      <a:off x="0" y="0"/>
+                      <a:ext cx="3024161" cy="2240280"/>
+                    </a:xfrm>
+                    <a:prstGeom prst="rect">
+                      <a:avLst/>
+                    </a:prstGeom>
+                    <a:ln>
+                      <a:solidFill>
+                        <a:schemeClr val="tx1"/>
+                      </a:solidFill>
+                    </a:ln>
+                  </pic:spPr>
+                </pic:pic>
+              </a:graphicData>
+            </a:graphic>
+            <wp14:sizeRelH relativeFrom="margin">
+              <wp14:pctWidth>0</wp14:pctWidth>
+            </wp14:sizeRelH>
+            <wp14:sizeRelV relativeFrom="margin">
+              <wp14:pctHeight>0</wp14:pctHeight>
+            </wp14:sizeRelV>
+          </wp:anchor>
+        </w:drawing>
+      </w:r>
+      <w:r>
+        <w:t>DELETE</w:t>
+      </w:r>
+      <w:r>
+        <w:tab/>
+      </w:r>
+      <w:r>
+        <w:tab/>
+      </w:r>
+      <w:r>
+        <w:tab/>
+      </w:r>
+      <w:r>
+        <w:tab/>
+      </w:r>
+      <w:r>
+        <w:tab/>
+      </w:r>
+      <w:r>
+        <w:tab/>
+        <w:t>PUT</w:t>
+      </w:r>
+    </w:p>
     <w:p>
       <w:pPr>
         <w:keepNext/>
@@ -1837,7 +2254,7 @@
                     <pic:cNvPicPr/>
                   </pic:nvPicPr>
                   <pic:blipFill>
-                    <a:blip r:embed="rId9">
+                    <a:blip r:embed="rId13">
                       <a:extLst>
                         <a:ext uri="{28A0092B-C50C-407E-A947-70E740481C1C}">
                           <a14:useLocalDpi xmlns:a14="http://schemas.microsoft.com/office/drawing/2010/main" val="0"/>
@@ -1865,7 +2282,7 @@
       </w:r>
     </w:p>
     <w:sectPr>
-      <w:footerReference w:type="default" r:id="rId10"/>
+      <w:footerReference w:type="default" r:id="rId14"/>
       <w:pgSz w:w="11906" w:h="16838"/>
       <w:pgMar w:top="1418" w:right="1418" w:bottom="1418" w:left="1418" w:header="708" w:footer="708" w:gutter="0"/>
       <w:cols w:space="708"/>
@@ -2902,6 +3319,119 @@
     </w:lvl>
   </w:abstractNum>
   <w:abstractNum w:abstractNumId="2" w15:restartNumberingAfterBreak="0">
+    <w:nsid w:val="19743E2A"/>
+    <w:multiLevelType w:val="hybridMultilevel"/>
+    <w:tmpl w:val="14AC8BF6"/>
+    <w:lvl w:ilvl="0" w:tplc="300A0001">
+      <w:start w:val="1"/>
+      <w:numFmt w:val="bullet"/>
+      <w:lvlText w:val=""/>
+      <w:lvlJc w:val="left"/>
+      <w:pPr>
+        <w:ind w:left="720" w:hanging="360"/>
+      </w:pPr>
+      <w:rPr>
+        <w:rFonts w:ascii="Symbol" w:hAnsi="Symbol" w:hint="default"/>
+      </w:rPr>
+    </w:lvl>
+    <w:lvl w:ilvl="1" w:tplc="300A0003" w:tentative="1">
+      <w:start w:val="1"/>
+      <w:numFmt w:val="bullet"/>
+      <w:lvlText w:val="o"/>
+      <w:lvlJc w:val="left"/>
+      <w:pPr>
+        <w:ind w:left="1440" w:hanging="360"/>
+      </w:pPr>
+      <w:rPr>
+        <w:rFonts w:ascii="Courier New" w:hAnsi="Courier New" w:cs="Courier New" w:hint="default"/>
+      </w:rPr>
+    </w:lvl>
+    <w:lvl w:ilvl="2" w:tplc="300A0005" w:tentative="1">
+      <w:start w:val="1"/>
+      <w:numFmt w:val="bullet"/>
+      <w:lvlText w:val=""/>
+      <w:lvlJc w:val="left"/>
+      <w:pPr>
+        <w:ind w:left="2160" w:hanging="360"/>
+      </w:pPr>
+      <w:rPr>
+        <w:rFonts w:ascii="Wingdings" w:hAnsi="Wingdings" w:hint="default"/>
+      </w:rPr>
+    </w:lvl>
+    <w:lvl w:ilvl="3" w:tplc="300A0001" w:tentative="1">
+      <w:start w:val="1"/>
+      <w:numFmt w:val="bullet"/>
+      <w:lvlText w:val=""/>
+      <w:lvlJc w:val="left"/>
+      <w:pPr>
+        <w:ind w:left="2880" w:hanging="360"/>
+      </w:pPr>
+      <w:rPr>
+        <w:rFonts w:ascii="Symbol" w:hAnsi="Symbol" w:hint="default"/>
+      </w:rPr>
+    </w:lvl>
+    <w:lvl w:ilvl="4" w:tplc="300A0003" w:tentative="1">
+      <w:start w:val="1"/>
+      <w:numFmt w:val="bullet"/>
+      <w:lvlText w:val="o"/>
+      <w:lvlJc w:val="left"/>
+      <w:pPr>
+        <w:ind w:left="3600" w:hanging="360"/>
+      </w:pPr>
+      <w:rPr>
+        <w:rFonts w:ascii="Courier New" w:hAnsi="Courier New" w:cs="Courier New" w:hint="default"/>
+      </w:rPr>
+    </w:lvl>
+    <w:lvl w:ilvl="5" w:tplc="300A0005" w:tentative="1">
+      <w:start w:val="1"/>
+      <w:numFmt w:val="bullet"/>
+      <w:lvlText w:val=""/>
+      <w:lvlJc w:val="left"/>
+      <w:pPr>
+        <w:ind w:left="4320" w:hanging="360"/>
+      </w:pPr>
+      <w:rPr>
+        <w:rFonts w:ascii="Wingdings" w:hAnsi="Wingdings" w:hint="default"/>
+      </w:rPr>
+    </w:lvl>
+    <w:lvl w:ilvl="6" w:tplc="300A0001" w:tentative="1">
+      <w:start w:val="1"/>
+      <w:numFmt w:val="bullet"/>
+      <w:lvlText w:val=""/>
+      <w:lvlJc w:val="left"/>
+      <w:pPr>
+        <w:ind w:left="5040" w:hanging="360"/>
+      </w:pPr>
+      <w:rPr>
+        <w:rFonts w:ascii="Symbol" w:hAnsi="Symbol" w:hint="default"/>
+      </w:rPr>
+    </w:lvl>
+    <w:lvl w:ilvl="7" w:tplc="300A0003" w:tentative="1">
+      <w:start w:val="1"/>
+      <w:numFmt w:val="bullet"/>
+      <w:lvlText w:val="o"/>
+      <w:lvlJc w:val="left"/>
+      <w:pPr>
+        <w:ind w:left="5760" w:hanging="360"/>
+      </w:pPr>
+      <w:rPr>
+        <w:rFonts w:ascii="Courier New" w:hAnsi="Courier New" w:cs="Courier New" w:hint="default"/>
+      </w:rPr>
+    </w:lvl>
+    <w:lvl w:ilvl="8" w:tplc="300A0005" w:tentative="1">
+      <w:start w:val="1"/>
+      <w:numFmt w:val="bullet"/>
+      <w:lvlText w:val=""/>
+      <w:lvlJc w:val="left"/>
+      <w:pPr>
+        <w:ind w:left="6480" w:hanging="360"/>
+      </w:pPr>
+      <w:rPr>
+        <w:rFonts w:ascii="Wingdings" w:hAnsi="Wingdings" w:hint="default"/>
+      </w:rPr>
+    </w:lvl>
+  </w:abstractNum>
+  <w:abstractNum w:abstractNumId="3" w15:restartNumberingAfterBreak="0">
     <w:nsid w:val="24517C58"/>
     <w:multiLevelType w:val="hybridMultilevel"/>
     <w:tmpl w:val="3D16F236"/>
@@ -3014,7 +3544,7 @@
       </w:rPr>
     </w:lvl>
   </w:abstractNum>
-  <w:abstractNum w:abstractNumId="3" w15:restartNumberingAfterBreak="0">
+  <w:abstractNum w:abstractNumId="4" w15:restartNumberingAfterBreak="0">
     <w:nsid w:val="25392482"/>
     <w:multiLevelType w:val="multilevel"/>
     <w:tmpl w:val="85C2F9A8"/>
@@ -3163,7 +3693,7 @@
       </w:rPr>
     </w:lvl>
   </w:abstractNum>
-  <w:abstractNum w:abstractNumId="4" w15:restartNumberingAfterBreak="0">
+  <w:abstractNum w:abstractNumId="5" w15:restartNumberingAfterBreak="0">
     <w:nsid w:val="271E763D"/>
     <w:multiLevelType w:val="hybridMultilevel"/>
     <w:tmpl w:val="6C264ADE"/>
@@ -3253,7 +3783,7 @@
       </w:pPr>
     </w:lvl>
   </w:abstractNum>
-  <w:abstractNum w:abstractNumId="5" w15:restartNumberingAfterBreak="0">
+  <w:abstractNum w:abstractNumId="6" w15:restartNumberingAfterBreak="0">
     <w:nsid w:val="276B5C31"/>
     <w:multiLevelType w:val="hybridMultilevel"/>
     <w:tmpl w:val="6C264ADE"/>
@@ -3343,7 +3873,7 @@
       </w:pPr>
     </w:lvl>
   </w:abstractNum>
-  <w:abstractNum w:abstractNumId="6" w15:restartNumberingAfterBreak="0">
+  <w:abstractNum w:abstractNumId="7" w15:restartNumberingAfterBreak="0">
     <w:nsid w:val="277734A5"/>
     <w:multiLevelType w:val="hybridMultilevel"/>
     <w:tmpl w:val="C1A0BFA6"/>
@@ -3456,7 +3986,7 @@
       </w:rPr>
     </w:lvl>
   </w:abstractNum>
-  <w:abstractNum w:abstractNumId="7" w15:restartNumberingAfterBreak="0">
+  <w:abstractNum w:abstractNumId="8" w15:restartNumberingAfterBreak="0">
     <w:nsid w:val="2A8E37BE"/>
     <w:multiLevelType w:val="hybridMultilevel"/>
     <w:tmpl w:val="C60AE5C6"/>
@@ -3545,7 +4075,7 @@
       </w:pPr>
     </w:lvl>
   </w:abstractNum>
-  <w:abstractNum w:abstractNumId="8" w15:restartNumberingAfterBreak="0">
+  <w:abstractNum w:abstractNumId="9" w15:restartNumberingAfterBreak="0">
     <w:nsid w:val="2B0A6161"/>
     <w:multiLevelType w:val="hybridMultilevel"/>
     <w:tmpl w:val="E332A8AA"/>
@@ -3658,7 +4188,7 @@
       </w:rPr>
     </w:lvl>
   </w:abstractNum>
-  <w:abstractNum w:abstractNumId="9" w15:restartNumberingAfterBreak="0">
+  <w:abstractNum w:abstractNumId="10" w15:restartNumberingAfterBreak="0">
     <w:nsid w:val="310704BC"/>
     <w:multiLevelType w:val="hybridMultilevel"/>
     <w:tmpl w:val="C22A5986"/>
@@ -3771,7 +4301,7 @@
       </w:rPr>
     </w:lvl>
   </w:abstractNum>
-  <w:abstractNum w:abstractNumId="10" w15:restartNumberingAfterBreak="0">
+  <w:abstractNum w:abstractNumId="11" w15:restartNumberingAfterBreak="0">
     <w:nsid w:val="311410BB"/>
     <w:multiLevelType w:val="hybridMultilevel"/>
     <w:tmpl w:val="C60AE5C6"/>
@@ -3860,7 +4390,7 @@
       </w:pPr>
     </w:lvl>
   </w:abstractNum>
-  <w:abstractNum w:abstractNumId="11" w15:restartNumberingAfterBreak="0">
+  <w:abstractNum w:abstractNumId="12" w15:restartNumberingAfterBreak="0">
     <w:nsid w:val="34F13D73"/>
     <w:multiLevelType w:val="hybridMultilevel"/>
     <w:tmpl w:val="2558FA60"/>
@@ -3973,7 +4503,7 @@
       </w:rPr>
     </w:lvl>
   </w:abstractNum>
-  <w:abstractNum w:abstractNumId="12" w15:restartNumberingAfterBreak="0">
+  <w:abstractNum w:abstractNumId="13" w15:restartNumberingAfterBreak="0">
     <w:nsid w:val="43165CE1"/>
     <w:multiLevelType w:val="hybridMultilevel"/>
     <w:tmpl w:val="ED2A27F2"/>
@@ -4086,7 +4616,7 @@
       </w:rPr>
     </w:lvl>
   </w:abstractNum>
-  <w:abstractNum w:abstractNumId="13" w15:restartNumberingAfterBreak="0">
+  <w:abstractNum w:abstractNumId="14" w15:restartNumberingAfterBreak="0">
     <w:nsid w:val="483844EA"/>
     <w:multiLevelType w:val="hybridMultilevel"/>
     <w:tmpl w:val="F8C2EFCC"/>
@@ -4199,7 +4729,7 @@
       </w:rPr>
     </w:lvl>
   </w:abstractNum>
-  <w:abstractNum w:abstractNumId="14" w15:restartNumberingAfterBreak="0">
+  <w:abstractNum w:abstractNumId="15" w15:restartNumberingAfterBreak="0">
     <w:nsid w:val="49B86B43"/>
     <w:multiLevelType w:val="hybridMultilevel"/>
     <w:tmpl w:val="2B222256"/>
@@ -4291,7 +4821,7 @@
       </w:pPr>
     </w:lvl>
   </w:abstractNum>
-  <w:abstractNum w:abstractNumId="15" w15:restartNumberingAfterBreak="0">
+  <w:abstractNum w:abstractNumId="16" w15:restartNumberingAfterBreak="0">
     <w:nsid w:val="4A2107EE"/>
     <w:multiLevelType w:val="hybridMultilevel"/>
     <w:tmpl w:val="B478F05E"/>
@@ -4382,7 +4912,7 @@
       </w:pPr>
     </w:lvl>
   </w:abstractNum>
-  <w:abstractNum w:abstractNumId="16" w15:restartNumberingAfterBreak="0">
+  <w:abstractNum w:abstractNumId="17" w15:restartNumberingAfterBreak="0">
     <w:nsid w:val="4A2B06BA"/>
     <w:multiLevelType w:val="hybridMultilevel"/>
     <w:tmpl w:val="B478F05E"/>
@@ -4473,7 +5003,7 @@
       </w:pPr>
     </w:lvl>
   </w:abstractNum>
-  <w:abstractNum w:abstractNumId="17" w15:restartNumberingAfterBreak="0">
+  <w:abstractNum w:abstractNumId="18" w15:restartNumberingAfterBreak="0">
     <w:nsid w:val="59892812"/>
     <w:multiLevelType w:val="hybridMultilevel"/>
     <w:tmpl w:val="2B222256"/>
@@ -4565,7 +5095,7 @@
       </w:pPr>
     </w:lvl>
   </w:abstractNum>
-  <w:abstractNum w:abstractNumId="18" w15:restartNumberingAfterBreak="0">
+  <w:abstractNum w:abstractNumId="19" w15:restartNumberingAfterBreak="0">
     <w:nsid w:val="6377286E"/>
     <w:multiLevelType w:val="hybridMultilevel"/>
     <w:tmpl w:val="855CC24C"/>
@@ -4678,7 +5208,7 @@
       </w:rPr>
     </w:lvl>
   </w:abstractNum>
-  <w:abstractNum w:abstractNumId="19" w15:restartNumberingAfterBreak="0">
+  <w:abstractNum w:abstractNumId="20" w15:restartNumberingAfterBreak="0">
     <w:nsid w:val="6A8F47D5"/>
     <w:multiLevelType w:val="hybridMultilevel"/>
     <w:tmpl w:val="D130BF98"/>
@@ -4764,7 +5294,7 @@
       </w:pPr>
     </w:lvl>
   </w:abstractNum>
-  <w:abstractNum w:abstractNumId="20" w15:restartNumberingAfterBreak="0">
+  <w:abstractNum w:abstractNumId="21" w15:restartNumberingAfterBreak="0">
     <w:nsid w:val="6CBA599A"/>
     <w:multiLevelType w:val="multilevel"/>
     <w:tmpl w:val="7A208DD8"/>
@@ -4913,7 +5443,7 @@
       </w:rPr>
     </w:lvl>
   </w:abstractNum>
-  <w:abstractNum w:abstractNumId="21" w15:restartNumberingAfterBreak="0">
+  <w:abstractNum w:abstractNumId="22" w15:restartNumberingAfterBreak="0">
     <w:nsid w:val="6D371D39"/>
     <w:multiLevelType w:val="hybridMultilevel"/>
     <w:tmpl w:val="C60AE5C6"/>
@@ -5002,7 +5532,7 @@
       </w:pPr>
     </w:lvl>
   </w:abstractNum>
-  <w:abstractNum w:abstractNumId="22" w15:restartNumberingAfterBreak="0">
+  <w:abstractNum w:abstractNumId="23" w15:restartNumberingAfterBreak="0">
     <w:nsid w:val="70C3496D"/>
     <w:multiLevelType w:val="hybridMultilevel"/>
     <w:tmpl w:val="E2CEB3EC"/>
@@ -5115,7 +5645,7 @@
       </w:rPr>
     </w:lvl>
   </w:abstractNum>
-  <w:abstractNum w:abstractNumId="23" w15:restartNumberingAfterBreak="0">
+  <w:abstractNum w:abstractNumId="24" w15:restartNumberingAfterBreak="0">
     <w:nsid w:val="7C0D41AA"/>
     <w:multiLevelType w:val="multilevel"/>
     <w:tmpl w:val="9CF61C36"/>
@@ -5264,7 +5794,7 @@
       </w:rPr>
     </w:lvl>
   </w:abstractNum>
-  <w:abstractNum w:abstractNumId="24" w15:restartNumberingAfterBreak="0">
+  <w:abstractNum w:abstractNumId="25" w15:restartNumberingAfterBreak="0">
     <w:nsid w:val="7E875CEC"/>
     <w:multiLevelType w:val="multilevel"/>
     <w:tmpl w:val="071AF222"/>
@@ -5414,79 +5944,82 @@
     </w:lvl>
   </w:abstractNum>
   <w:num w:numId="1">
+    <w:abstractNumId w:val="25"/>
+  </w:num>
+  <w:num w:numId="2">
+    <w:abstractNumId w:val="23"/>
+  </w:num>
+  <w:num w:numId="3">
     <w:abstractNumId w:val="24"/>
   </w:num>
-  <w:num w:numId="2">
-    <w:abstractNumId w:val="22"/>
+  <w:num w:numId="4">
+    <w:abstractNumId w:val="4"/>
   </w:num>
-  <w:num w:numId="3">
-    <w:abstractNumId w:val="23"/>
-  </w:num>
-  <w:num w:numId="4">
+  <w:num w:numId="5">
     <w:abstractNumId w:val="3"/>
   </w:num>
-  <w:num w:numId="5">
-    <w:abstractNumId w:val="2"/>
-  </w:num>
   <w:num w:numId="6">
-    <w:abstractNumId w:val="18"/>
+    <w:abstractNumId w:val="19"/>
   </w:num>
   <w:num w:numId="7">
-    <w:abstractNumId w:val="11"/>
+    <w:abstractNumId w:val="12"/>
   </w:num>
   <w:num w:numId="8">
-    <w:abstractNumId w:val="13"/>
+    <w:abstractNumId w:val="14"/>
   </w:num>
   <w:num w:numId="9">
-    <w:abstractNumId w:val="20"/>
+    <w:abstractNumId w:val="21"/>
   </w:num>
   <w:num w:numId="10">
     <w:abstractNumId w:val="0"/>
   </w:num>
   <w:num w:numId="11">
-    <w:abstractNumId w:val="6"/>
+    <w:abstractNumId w:val="7"/>
   </w:num>
   <w:num w:numId="12">
-    <w:abstractNumId w:val="19"/>
+    <w:abstractNumId w:val="20"/>
   </w:num>
   <w:num w:numId="13">
     <w:abstractNumId w:val="1"/>
   </w:num>
   <w:num w:numId="14">
-    <w:abstractNumId w:val="12"/>
+    <w:abstractNumId w:val="13"/>
   </w:num>
   <w:num w:numId="15">
+    <w:abstractNumId w:val="17"/>
+  </w:num>
+  <w:num w:numId="16">
+    <w:abstractNumId w:val="11"/>
+  </w:num>
+  <w:num w:numId="17">
+    <w:abstractNumId w:val="8"/>
+  </w:num>
+  <w:num w:numId="18">
+    <w:abstractNumId w:val="22"/>
+  </w:num>
+  <w:num w:numId="19">
     <w:abstractNumId w:val="16"/>
   </w:num>
-  <w:num w:numId="16">
+  <w:num w:numId="20">
+    <w:abstractNumId w:val="9"/>
+  </w:num>
+  <w:num w:numId="21">
+    <w:abstractNumId w:val="6"/>
+  </w:num>
+  <w:num w:numId="22">
+    <w:abstractNumId w:val="5"/>
+  </w:num>
+  <w:num w:numId="23">
     <w:abstractNumId w:val="10"/>
   </w:num>
-  <w:num w:numId="17">
-    <w:abstractNumId w:val="7"/>
-  </w:num>
-  <w:num w:numId="18">
-    <w:abstractNumId w:val="21"/>
-  </w:num>
-  <w:num w:numId="19">
+  <w:num w:numId="24">
     <w:abstractNumId w:val="15"/>
   </w:num>
-  <w:num w:numId="20">
-    <w:abstractNumId w:val="8"/>
+  <w:num w:numId="25">
+    <w:abstractNumId w:val="18"/>
   </w:num>
-  <w:num w:numId="21">
-    <w:abstractNumId w:val="5"/>
-  </w:num>
-  <w:num w:numId="22">
-    <w:abstractNumId w:val="4"/>
-  </w:num>
-  <w:num w:numId="23">
-    <w:abstractNumId w:val="9"/>
-  </w:num>
-  <w:num w:numId="24">
-    <w:abstractNumId w:val="14"/>
-  </w:num>
-  <w:num w:numId="25">
-    <w:abstractNumId w:val="17"/>
+  <w:num w:numId="26">
+    <w:abstractNumId w:val="2"/>
   </w:num>
 </w:numbering>
 </file>

</xml_diff>

<commit_message>
api usuario y local word
</commit_message>
<xml_diff>
--- a/Documentos/Plataformas de Desarrollo Móvil - Semana 5.docx
+++ b/Documentos/Plataformas de Desarrollo Móvil - Semana 5.docx
@@ -1319,41 +1319,443 @@
         <w:t>PUT</w:t>
       </w:r>
     </w:p>
-    <w:p>
-      <w:pPr>
-        <w:keepNext/>
-        <w:jc w:val="center"/>
-        <w:rPr>
-          <w:noProof/>
-        </w:rPr>
-      </w:pPr>
-    </w:p>
-    <w:p>
-      <w:pPr>
-        <w:keepNext/>
-        <w:jc w:val="center"/>
-        <w:rPr>
-          <w:noProof/>
-        </w:rPr>
-      </w:pPr>
-    </w:p>
-    <w:p>
-      <w:pPr>
-        <w:keepNext/>
-        <w:jc w:val="center"/>
-        <w:rPr>
-          <w:noProof/>
-        </w:rPr>
-      </w:pPr>
-    </w:p>
-    <w:p>
-      <w:pPr>
-        <w:keepNext/>
-        <w:jc w:val="center"/>
-        <w:rPr>
-          <w:noProof/>
-        </w:rPr>
-      </w:pPr>
+    <w:p/>
+    <w:p/>
+    <w:p/>
+    <w:p/>
+    <w:p/>
+    <w:p/>
+    <w:p/>
+    <w:p/>
+    <w:p/>
+    <w:p/>
+    <w:p/>
+    <w:p>
+      <w:pPr>
+        <w:keepNext/>
+        <w:jc w:val="center"/>
+        <w:rPr>
+          <w:noProof/>
+        </w:rPr>
+      </w:pPr>
+    </w:p>
+    <w:p>
+      <w:pPr>
+        <w:keepNext/>
+        <w:rPr>
+          <w:noProof/>
+        </w:rPr>
+      </w:pPr>
+      <w:r>
+        <w:rPr>
+          <w:noProof/>
+        </w:rPr>
+        <w:t>API USUARIO</w:t>
+      </w:r>
+    </w:p>
+    <w:p>
+      <w:pPr>
+        <w:rPr>
+          <w:noProof/>
+        </w:rPr>
+      </w:pPr>
+      <w:r>
+        <w:rPr>
+          <w:noProof/>
+        </w:rPr>
+        <w:t>GET</w:t>
+      </w:r>
+    </w:p>
+    <w:p>
+      <w:r>
+        <w:rPr>
+          <w:noProof/>
+        </w:rPr>
+        <w:drawing>
+          <wp:inline distT="0" distB="0" distL="0" distR="0" wp14:anchorId="0794AD8B" wp14:editId="3EE4FCEE">
+            <wp:extent cx="3520189" cy="1847850"/>
+            <wp:effectExtent l="0" t="0" r="4445" b="0"/>
+            <wp:docPr id="5" name="Imagen 5"/>
+            <wp:cNvGraphicFramePr>
+              <a:graphicFrameLocks xmlns:a="http://schemas.openxmlformats.org/drawingml/2006/main" noChangeAspect="1"/>
+            </wp:cNvGraphicFramePr>
+            <a:graphic xmlns:a="http://schemas.openxmlformats.org/drawingml/2006/main">
+              <a:graphicData uri="http://schemas.openxmlformats.org/drawingml/2006/picture">
+                <pic:pic xmlns:pic="http://schemas.openxmlformats.org/drawingml/2006/picture">
+                  <pic:nvPicPr>
+                    <pic:cNvPr id="1" name=""/>
+                    <pic:cNvPicPr/>
+                  </pic:nvPicPr>
+                  <pic:blipFill>
+                    <a:blip r:embed="rId13"/>
+                    <a:stretch>
+                      <a:fillRect/>
+                    </a:stretch>
+                  </pic:blipFill>
+                  <pic:spPr>
+                    <a:xfrm>
+                      <a:off x="0" y="0"/>
+                      <a:ext cx="3534131" cy="1855168"/>
+                    </a:xfrm>
+                    <a:prstGeom prst="rect">
+                      <a:avLst/>
+                    </a:prstGeom>
+                  </pic:spPr>
+                </pic:pic>
+              </a:graphicData>
+            </a:graphic>
+          </wp:inline>
+        </w:drawing>
+      </w:r>
+    </w:p>
+    <w:p/>
+    <w:p>
+      <w:r>
+        <w:t>POST</w:t>
+      </w:r>
+    </w:p>
+    <w:p>
+      <w:r>
+        <w:rPr>
+          <w:noProof/>
+        </w:rPr>
+        <w:drawing>
+          <wp:inline distT="0" distB="0" distL="0" distR="0" wp14:anchorId="3C955E68" wp14:editId="7F06A9BC">
+            <wp:extent cx="3771900" cy="1665065"/>
+            <wp:effectExtent l="0" t="0" r="0" b="0"/>
+            <wp:docPr id="12" name="Imagen 12"/>
+            <wp:cNvGraphicFramePr>
+              <a:graphicFrameLocks xmlns:a="http://schemas.openxmlformats.org/drawingml/2006/main" noChangeAspect="1"/>
+            </wp:cNvGraphicFramePr>
+            <a:graphic xmlns:a="http://schemas.openxmlformats.org/drawingml/2006/main">
+              <a:graphicData uri="http://schemas.openxmlformats.org/drawingml/2006/picture">
+                <pic:pic xmlns:pic="http://schemas.openxmlformats.org/drawingml/2006/picture">
+                  <pic:nvPicPr>
+                    <pic:cNvPr id="1" name=""/>
+                    <pic:cNvPicPr/>
+                  </pic:nvPicPr>
+                  <pic:blipFill>
+                    <a:blip r:embed="rId14"/>
+                    <a:stretch>
+                      <a:fillRect/>
+                    </a:stretch>
+                  </pic:blipFill>
+                  <pic:spPr>
+                    <a:xfrm>
+                      <a:off x="0" y="0"/>
+                      <a:ext cx="3785164" cy="1670920"/>
+                    </a:xfrm>
+                    <a:prstGeom prst="rect">
+                      <a:avLst/>
+                    </a:prstGeom>
+                  </pic:spPr>
+                </pic:pic>
+              </a:graphicData>
+            </a:graphic>
+          </wp:inline>
+        </w:drawing>
+      </w:r>
+    </w:p>
+    <w:p>
+      <w:pPr>
+        <w:rPr>
+          <w:noProof/>
+        </w:rPr>
+      </w:pPr>
+      <w:r>
+        <w:t>PUT</w:t>
+      </w:r>
+    </w:p>
+    <w:p>
+      <w:r>
+        <w:rPr>
+          <w:noProof/>
+        </w:rPr>
+        <w:drawing>
+          <wp:inline distT="0" distB="0" distL="0" distR="0" wp14:anchorId="702EF9C5" wp14:editId="787A3312">
+            <wp:extent cx="4095750" cy="1720369"/>
+            <wp:effectExtent l="0" t="0" r="0" b="0"/>
+            <wp:docPr id="3" name="Imagen 3"/>
+            <wp:cNvGraphicFramePr>
+              <a:graphicFrameLocks xmlns:a="http://schemas.openxmlformats.org/drawingml/2006/main" noChangeAspect="1"/>
+            </wp:cNvGraphicFramePr>
+            <a:graphic xmlns:a="http://schemas.openxmlformats.org/drawingml/2006/main">
+              <a:graphicData uri="http://schemas.openxmlformats.org/drawingml/2006/picture">
+                <pic:pic xmlns:pic="http://schemas.openxmlformats.org/drawingml/2006/picture">
+                  <pic:nvPicPr>
+                    <pic:cNvPr id="1" name=""/>
+                    <pic:cNvPicPr/>
+                  </pic:nvPicPr>
+                  <pic:blipFill>
+                    <a:blip r:embed="rId15"/>
+                    <a:stretch>
+                      <a:fillRect/>
+                    </a:stretch>
+                  </pic:blipFill>
+                  <pic:spPr>
+                    <a:xfrm>
+                      <a:off x="0" y="0"/>
+                      <a:ext cx="4105795" cy="1724588"/>
+                    </a:xfrm>
+                    <a:prstGeom prst="rect">
+                      <a:avLst/>
+                    </a:prstGeom>
+                  </pic:spPr>
+                </pic:pic>
+              </a:graphicData>
+            </a:graphic>
+          </wp:inline>
+        </w:drawing>
+      </w:r>
+    </w:p>
+    <w:p>
+      <w:r>
+        <w:t>DELETE</w:t>
+      </w:r>
+    </w:p>
+    <w:p>
+      <w:r>
+        <w:rPr>
+          <w:noProof/>
+        </w:rPr>
+        <w:drawing>
+          <wp:inline distT="0" distB="0" distL="0" distR="0" wp14:anchorId="1071EB10" wp14:editId="3BC75E64">
+            <wp:extent cx="4324350" cy="1792490"/>
+            <wp:effectExtent l="0" t="0" r="0" b="0"/>
+            <wp:docPr id="13" name="Imagen 13"/>
+            <wp:cNvGraphicFramePr>
+              <a:graphicFrameLocks xmlns:a="http://schemas.openxmlformats.org/drawingml/2006/main" noChangeAspect="1"/>
+            </wp:cNvGraphicFramePr>
+            <a:graphic xmlns:a="http://schemas.openxmlformats.org/drawingml/2006/main">
+              <a:graphicData uri="http://schemas.openxmlformats.org/drawingml/2006/picture">
+                <pic:pic xmlns:pic="http://schemas.openxmlformats.org/drawingml/2006/picture">
+                  <pic:nvPicPr>
+                    <pic:cNvPr id="1" name=""/>
+                    <pic:cNvPicPr/>
+                  </pic:nvPicPr>
+                  <pic:blipFill>
+                    <a:blip r:embed="rId16"/>
+                    <a:stretch>
+                      <a:fillRect/>
+                    </a:stretch>
+                  </pic:blipFill>
+                  <pic:spPr>
+                    <a:xfrm>
+                      <a:off x="0" y="0"/>
+                      <a:ext cx="4334847" cy="1796841"/>
+                    </a:xfrm>
+                    <a:prstGeom prst="rect">
+                      <a:avLst/>
+                    </a:prstGeom>
+                  </pic:spPr>
+                </pic:pic>
+              </a:graphicData>
+            </a:graphic>
+          </wp:inline>
+        </w:drawing>
+      </w:r>
+    </w:p>
+    <w:p/>
+    <w:p/>
+    <w:p/>
+    <w:p>
+      <w:r>
+        <w:lastRenderedPageBreak/>
+        <w:t>API LOCAL</w:t>
+      </w:r>
+    </w:p>
+    <w:p>
+      <w:r>
+        <w:t>GET</w:t>
+      </w:r>
+    </w:p>
+    <w:p>
+      <w:r>
+        <w:rPr>
+          <w:noProof/>
+        </w:rPr>
+        <w:drawing>
+          <wp:inline distT="0" distB="0" distL="0" distR="0" wp14:anchorId="37506FB8" wp14:editId="4570EC68">
+            <wp:extent cx="3760942" cy="1914525"/>
+            <wp:effectExtent l="0" t="0" r="0" b="0"/>
+            <wp:docPr id="14" name="Imagen 14"/>
+            <wp:cNvGraphicFramePr>
+              <a:graphicFrameLocks xmlns:a="http://schemas.openxmlformats.org/drawingml/2006/main" noChangeAspect="1"/>
+            </wp:cNvGraphicFramePr>
+            <a:graphic xmlns:a="http://schemas.openxmlformats.org/drawingml/2006/main">
+              <a:graphicData uri="http://schemas.openxmlformats.org/drawingml/2006/picture">
+                <pic:pic xmlns:pic="http://schemas.openxmlformats.org/drawingml/2006/picture">
+                  <pic:nvPicPr>
+                    <pic:cNvPr id="1" name=""/>
+                    <pic:cNvPicPr/>
+                  </pic:nvPicPr>
+                  <pic:blipFill>
+                    <a:blip r:embed="rId17"/>
+                    <a:stretch>
+                      <a:fillRect/>
+                    </a:stretch>
+                  </pic:blipFill>
+                  <pic:spPr>
+                    <a:xfrm>
+                      <a:off x="0" y="0"/>
+                      <a:ext cx="3775438" cy="1921904"/>
+                    </a:xfrm>
+                    <a:prstGeom prst="rect">
+                      <a:avLst/>
+                    </a:prstGeom>
+                  </pic:spPr>
+                </pic:pic>
+              </a:graphicData>
+            </a:graphic>
+          </wp:inline>
+        </w:drawing>
+      </w:r>
+    </w:p>
+    <w:p>
+      <w:r>
+        <w:t>POST</w:t>
+      </w:r>
+    </w:p>
+    <w:p>
+      <w:r>
+        <w:rPr>
+          <w:noProof/>
+        </w:rPr>
+        <w:drawing>
+          <wp:inline distT="0" distB="0" distL="0" distR="0" wp14:anchorId="197CD3CF" wp14:editId="36B60FC6">
+            <wp:extent cx="4256910" cy="2038350"/>
+            <wp:effectExtent l="0" t="0" r="0" b="0"/>
+            <wp:docPr id="6" name="Imagen 6"/>
+            <wp:cNvGraphicFramePr>
+              <a:graphicFrameLocks xmlns:a="http://schemas.openxmlformats.org/drawingml/2006/main" noChangeAspect="1"/>
+            </wp:cNvGraphicFramePr>
+            <a:graphic xmlns:a="http://schemas.openxmlformats.org/drawingml/2006/main">
+              <a:graphicData uri="http://schemas.openxmlformats.org/drawingml/2006/picture">
+                <pic:pic xmlns:pic="http://schemas.openxmlformats.org/drawingml/2006/picture">
+                  <pic:nvPicPr>
+                    <pic:cNvPr id="1" name=""/>
+                    <pic:cNvPicPr/>
+                  </pic:nvPicPr>
+                  <pic:blipFill>
+                    <a:blip r:embed="rId18"/>
+                    <a:stretch>
+                      <a:fillRect/>
+                    </a:stretch>
+                  </pic:blipFill>
+                  <pic:spPr>
+                    <a:xfrm>
+                      <a:off x="0" y="0"/>
+                      <a:ext cx="4288441" cy="2053448"/>
+                    </a:xfrm>
+                    <a:prstGeom prst="rect">
+                      <a:avLst/>
+                    </a:prstGeom>
+                  </pic:spPr>
+                </pic:pic>
+              </a:graphicData>
+            </a:graphic>
+          </wp:inline>
+        </w:drawing>
+      </w:r>
+    </w:p>
+    <w:p>
+      <w:r>
+        <w:t>PUT</w:t>
+      </w:r>
+    </w:p>
+    <w:p>
+      <w:r>
+        <w:rPr>
+          <w:noProof/>
+        </w:rPr>
+        <w:drawing>
+          <wp:inline distT="0" distB="0" distL="0" distR="0" wp14:anchorId="129F394D" wp14:editId="6EAD7480">
+            <wp:extent cx="3918412" cy="1857375"/>
+            <wp:effectExtent l="0" t="0" r="6350" b="0"/>
+            <wp:docPr id="7" name="Imagen 7"/>
+            <wp:cNvGraphicFramePr>
+              <a:graphicFrameLocks xmlns:a="http://schemas.openxmlformats.org/drawingml/2006/main" noChangeAspect="1"/>
+            </wp:cNvGraphicFramePr>
+            <a:graphic xmlns:a="http://schemas.openxmlformats.org/drawingml/2006/main">
+              <a:graphicData uri="http://schemas.openxmlformats.org/drawingml/2006/picture">
+                <pic:pic xmlns:pic="http://schemas.openxmlformats.org/drawingml/2006/picture">
+                  <pic:nvPicPr>
+                    <pic:cNvPr id="1" name=""/>
+                    <pic:cNvPicPr/>
+                  </pic:nvPicPr>
+                  <pic:blipFill>
+                    <a:blip r:embed="rId19"/>
+                    <a:stretch>
+                      <a:fillRect/>
+                    </a:stretch>
+                  </pic:blipFill>
+                  <pic:spPr>
+                    <a:xfrm>
+                      <a:off x="0" y="0"/>
+                      <a:ext cx="3932439" cy="1864024"/>
+                    </a:xfrm>
+                    <a:prstGeom prst="rect">
+                      <a:avLst/>
+                    </a:prstGeom>
+                  </pic:spPr>
+                </pic:pic>
+              </a:graphicData>
+            </a:graphic>
+          </wp:inline>
+        </w:drawing>
+      </w:r>
+    </w:p>
+    <w:p>
+      <w:r>
+        <w:t>DELETE</w:t>
+      </w:r>
+    </w:p>
+    <w:p>
+      <w:pPr>
+        <w:rPr>
+          <w:noProof/>
+        </w:rPr>
+      </w:pPr>
+      <w:r>
+        <w:rPr>
+          <w:noProof/>
+        </w:rPr>
+        <w:drawing>
+          <wp:inline distT="0" distB="0" distL="0" distR="0" wp14:anchorId="1398DD65" wp14:editId="28AE89E4">
+            <wp:extent cx="4675477" cy="2171700"/>
+            <wp:effectExtent l="0" t="0" r="0" b="0"/>
+            <wp:docPr id="8" name="Imagen 8"/>
+            <wp:cNvGraphicFramePr>
+              <a:graphicFrameLocks xmlns:a="http://schemas.openxmlformats.org/drawingml/2006/main" noChangeAspect="1"/>
+            </wp:cNvGraphicFramePr>
+            <a:graphic xmlns:a="http://schemas.openxmlformats.org/drawingml/2006/main">
+              <a:graphicData uri="http://schemas.openxmlformats.org/drawingml/2006/picture">
+                <pic:pic xmlns:pic="http://schemas.openxmlformats.org/drawingml/2006/picture">
+                  <pic:nvPicPr>
+                    <pic:cNvPr id="1" name=""/>
+                    <pic:cNvPicPr/>
+                  </pic:nvPicPr>
+                  <pic:blipFill>
+                    <a:blip r:embed="rId20"/>
+                    <a:stretch>
+                      <a:fillRect/>
+                    </a:stretch>
+                  </pic:blipFill>
+                  <pic:spPr>
+                    <a:xfrm>
+                      <a:off x="0" y="0"/>
+                      <a:ext cx="4678339" cy="2173030"/>
+                    </a:xfrm>
+                    <a:prstGeom prst="rect">
+                      <a:avLst/>
+                    </a:prstGeom>
+                  </pic:spPr>
+                </pic:pic>
+              </a:graphicData>
+            </a:graphic>
+          </wp:inline>
+        </w:drawing>
+      </w:r>
     </w:p>
     <w:p>
       <w:pPr>
@@ -2254,7 +2656,7 @@
                     <pic:cNvPicPr/>
                   </pic:nvPicPr>
                   <pic:blipFill>
-                    <a:blip r:embed="rId13">
+                    <a:blip r:embed="rId21">
                       <a:extLst>
                         <a:ext uri="{28A0092B-C50C-407E-A947-70E740481C1C}">
                           <a14:useLocalDpi xmlns:a14="http://schemas.microsoft.com/office/drawing/2010/main" val="0"/>
@@ -2282,7 +2684,7 @@
       </w:r>
     </w:p>
     <w:sectPr>
-      <w:footerReference w:type="default" r:id="rId14"/>
+      <w:footerReference w:type="default" r:id="rId22"/>
       <w:pgSz w:w="11906" w:h="16838"/>
       <w:pgMar w:top="1418" w:right="1418" w:bottom="1418" w:left="1418" w:header="708" w:footer="708" w:gutter="0"/>
       <w:cols w:space="708"/>

</xml_diff>